<commit_message>
Small edits to course 1 project
</commit_message>
<xml_diff>
--- a/projects/course1/Activity-Template_-Course-1-PACE-strategy-document.docx
+++ b/projects/course1/Activity-Template_-Course-1-PACE-strategy-document.docx
@@ -425,6 +425,7 @@
           <w:sz w:val="24"/>
           <w:szCs w:val="24"/>
         </w:rPr>
+        <w:lastRenderedPageBreak/>
         <w:t>Reference Guide</w:t>
       </w:r>
     </w:p>
@@ -865,7 +866,6 @@
         <w:rPr>
           <w:rFonts w:ascii="Google Sans" w:eastAsia="Google Sans" w:hAnsi="Google Sans" w:cs="Google Sans"/>
         </w:rPr>
-        <w:lastRenderedPageBreak/>
         <w:t xml:space="preserve">What are the deliverables that will need to be created over the course of this project? </w:t>
       </w:r>
     </w:p>
@@ -1135,7 +1135,6 @@
           <w:rFonts w:ascii="Google Sans" w:eastAsia="Google Sans" w:hAnsi="Google Sans" w:cs="Google Sans"/>
           <w:b/>
         </w:rPr>
-        <w:lastRenderedPageBreak/>
         <w:t xml:space="preserve">Evaluating the model: </w:t>
       </w:r>
       <w:sdt>
@@ -1170,6 +1169,7 @@
         <w:rPr>
           <w:rFonts w:ascii="Google Sans" w:eastAsia="Google Sans" w:hAnsi="Google Sans" w:cs="Google Sans"/>
         </w:rPr>
+        <w:lastRenderedPageBreak/>
         <w:t>Why did you select this stage for this task?</w:t>
       </w:r>
     </w:p>
@@ -1750,7 +1750,6 @@
         <w:rPr>
           <w:rFonts w:ascii="Google Sans" w:eastAsia="Google Sans" w:hAnsi="Google Sans" w:cs="Google Sans"/>
         </w:rPr>
-        <w:lastRenderedPageBreak/>
         <w:t>Why did you select this stage for this task?</w:t>
       </w:r>
     </w:p>
@@ -1845,7 +1844,7 @@
         </w:sdtPr>
         <w:sdtContent>
           <w:r>
-            <w:t>Execute</w:t>
+            <w:t>Construct</w:t>
           </w:r>
         </w:sdtContent>
       </w:sdt>

</xml_diff>